<commit_message>
Added HTML documentation. Minor improvements
</commit_message>
<xml_diff>
--- a/Assumptions.docx
+++ b/Assumptions.docx
@@ -12,73 +12,534 @@
         <w:t>:</w:t>
       </w:r>
     </w:p>
-    <w:p/>
-    <w:p>
-      <w:r>
-        <w:t xml:space="preserve">Se ha considerado que ciertas funciones de </w:t>
-      </w:r>
-      <w:proofErr w:type="spellStart"/>
-      <w:r>
-        <w:t>Javascript</w:t>
-      </w:r>
-      <w:proofErr w:type="spellEnd"/>
-      <w:r>
-        <w:t xml:space="preserve"> no sean testeadas, pues al ser nativas deben estar testeadas internamente por JS (es decir, se supone que están funcionando ya).</w:t>
-      </w:r>
-    </w:p>
-    <w:p/>
-    <w:p>
-      <w:r>
-        <w:t>Se ha supuesto que cuando no se rellenan todos los datos sí que existe una coma separando los datos, por ejemplo, si no se quiere rellenar el nombre y apellido se pondría algo así</w:t>
-      </w:r>
-    </w:p>
-    <w:p/>
-    <w:p>
-      <w:proofErr w:type="gramStart"/>
-      <w:r>
-        <w:t>,,60050,9</w:t>
-      </w:r>
-      <w:proofErr w:type="gramEnd"/>
-      <w:r>
-        <w:t xml:space="preserve">%,01 </w:t>
-      </w:r>
-      <w:proofErr w:type="spellStart"/>
-      <w:r>
-        <w:t>March</w:t>
-      </w:r>
-      <w:proofErr w:type="spellEnd"/>
-      <w:r>
-        <w:t xml:space="preserve"> – 31 </w:t>
-      </w:r>
-      <w:proofErr w:type="spellStart"/>
-      <w:r>
-        <w:t>March</w:t>
-      </w:r>
-      <w:proofErr w:type="spellEnd"/>
-    </w:p>
-    <w:p/>
-    <w:p>
-      <w:r>
-        <w:t>Igual ocurriría con los datos no obligatorios.</w:t>
-      </w:r>
-    </w:p>
-    <w:p/>
-    <w:p>
-      <w:r>
-        <w:t>En cualquier otro caso el sistema no lo tendría en cuenta</w:t>
-      </w:r>
-      <w:r>
-        <w:t xml:space="preserve"> y no lo procesaría (lo procesa dando un error)</w:t>
-      </w:r>
-      <w:r>
-        <w:t>.</w:t>
-      </w:r>
-    </w:p>
-    <w:p/>
-    <w:p>
+    <w:p>
+      <w:r>
+        <w:t xml:space="preserve">El fichero solamente puede tener extensión </w:t>
+      </w:r>
+      <w:proofErr w:type="spellStart"/>
+      <w:r>
+        <w:t>csv</w:t>
+      </w:r>
+      <w:proofErr w:type="spellEnd"/>
+      <w:r>
+        <w:t>, si no el sistema lanza un mensaje advirtiendo que no puede ser ese fichero.</w:t>
+      </w:r>
       <w:bookmarkStart w:id="0" w:name="_GoBack"/>
       <w:bookmarkEnd w:id="0"/>
     </w:p>
+    <w:p>
+      <w:r>
+        <w:t>El sistema se presenta en formato web. Sin necesidad de ninguna instalación. Haciendo clic sobre el archivo ‘index.html’ se abre una página web en la que se muestran las instrucciones.</w:t>
+      </w:r>
+    </w:p>
+    <w:p>
+      <w:pPr>
+        <w:rPr>
+          <w:u w:val="single"/>
+        </w:rPr>
+      </w:pPr>
+      <w:r>
+        <w:t xml:space="preserve">Para poder ejecutar los </w:t>
+      </w:r>
+      <w:proofErr w:type="spellStart"/>
+      <w:r>
+        <w:t>tests</w:t>
+      </w:r>
+      <w:proofErr w:type="spellEnd"/>
+      <w:r>
+        <w:t xml:space="preserve"> es suficiente con ejecutar el fichero de TestRunner.html.</w:t>
+      </w:r>
+    </w:p>
+    <w:p>
+      <w:r>
+        <w:t xml:space="preserve">Se ha considerado que ciertas funciones de </w:t>
+      </w:r>
+      <w:proofErr w:type="spellStart"/>
+      <w:r>
+        <w:t>Javascript</w:t>
+      </w:r>
+      <w:proofErr w:type="spellEnd"/>
+      <w:r>
+        <w:t xml:space="preserve"> no sean testeadas, pues al ser nativas deben estar testeadas internamente por JS (es decir, se supone que están funcionando ya).</w:t>
+      </w:r>
+    </w:p>
+    <w:p>
+      <w:r>
+        <w:t xml:space="preserve">Dado que los elementos </w:t>
+      </w:r>
+      <w:proofErr w:type="spellStart"/>
+      <w:r>
+        <w:t>html</w:t>
+      </w:r>
+      <w:proofErr w:type="spellEnd"/>
+      <w:r>
+        <w:t xml:space="preserve"> no se pueden testear se han obviado esos </w:t>
+      </w:r>
+      <w:proofErr w:type="spellStart"/>
+      <w:r>
+        <w:t>tests</w:t>
+      </w:r>
+      <w:proofErr w:type="spellEnd"/>
+      <w:r>
+        <w:t xml:space="preserve">. Haciendo </w:t>
+      </w:r>
+      <w:proofErr w:type="spellStart"/>
+      <w:r>
+        <w:t>tests</w:t>
+      </w:r>
+      <w:proofErr w:type="spellEnd"/>
+      <w:r>
+        <w:t xml:space="preserve"> visuales a lo largo del desarrollo del sistema.</w:t>
+      </w:r>
+    </w:p>
+    <w:p>
+      <w:r>
+        <w:t xml:space="preserve">Se han considerado campos obligatorios el salario y </w:t>
+      </w:r>
+      <w:proofErr w:type="spellStart"/>
+      <w:r>
+        <w:t>super</w:t>
+      </w:r>
+      <w:proofErr w:type="spellEnd"/>
+      <w:r>
+        <w:t>. Ni nombre, apellido o periodo se consideran obligatorios, pudiendo ser blancos (no nulos).</w:t>
+      </w:r>
+    </w:p>
+    <w:p>
+      <w:r>
+        <w:t>Se ha supuesto que cuando no se rellenan todos los datos sí que existe una coma separando los datos, por ejemplo, si no se quiere rellenar el nombre y apellido se pondría algo así</w:t>
+      </w:r>
+    </w:p>
+    <w:p/>
+    <w:p>
+      <w:r>
+        <w:t>“</w:t>
+      </w:r>
+      <w:proofErr w:type="gramStart"/>
+      <w:r>
+        <w:t>,,60050,9</w:t>
+      </w:r>
+      <w:proofErr w:type="gramEnd"/>
+      <w:r>
+        <w:t xml:space="preserve">%,01 </w:t>
+      </w:r>
+      <w:proofErr w:type="spellStart"/>
+      <w:r>
+        <w:t>March</w:t>
+      </w:r>
+      <w:proofErr w:type="spellEnd"/>
+      <w:r>
+        <w:t xml:space="preserve"> – 31 </w:t>
+      </w:r>
+      <w:proofErr w:type="spellStart"/>
+      <w:r>
+        <w:t>March</w:t>
+      </w:r>
+      <w:proofErr w:type="spellEnd"/>
+      <w:r>
+        <w:t>”</w:t>
+      </w:r>
+    </w:p>
+    <w:p/>
+    <w:p>
+      <w:r>
+        <w:t>Igual ocurrirí</w:t>
+      </w:r>
+      <w:r>
+        <w:t>a con los datos no obligatorios:</w:t>
+      </w:r>
+    </w:p>
+    <w:p>
+      <w:r>
+        <w:t>David</w:t>
+      </w:r>
+      <w:proofErr w:type="gramStart"/>
+      <w:r>
+        <w:t>,Rudd,60050</w:t>
+      </w:r>
+      <w:proofErr w:type="gramEnd"/>
+      <w:r>
+        <w:t xml:space="preserve">, ,01 </w:t>
+      </w:r>
+      <w:proofErr w:type="spellStart"/>
+      <w:r>
+        <w:t>March</w:t>
+      </w:r>
+      <w:proofErr w:type="spellEnd"/>
+      <w:r>
+        <w:t xml:space="preserve"> - 31 </w:t>
+      </w:r>
+      <w:proofErr w:type="spellStart"/>
+      <w:r>
+        <w:t>March</w:t>
+      </w:r>
+      <w:proofErr w:type="spellEnd"/>
+    </w:p>
+    <w:p/>
+    <w:p>
+      <w:r>
+        <w:t>En cualquier otro caso</w:t>
+      </w:r>
+      <w:r>
+        <w:t xml:space="preserve"> (no hay 5 campos en el documento para cada registro)</w:t>
+      </w:r>
+      <w:r>
+        <w:t xml:space="preserve"> el sistema no lo tendría en cuenta</w:t>
+      </w:r>
+      <w:r>
+        <w:t xml:space="preserve"> y no lo procesaría (lo procesa dando un error)</w:t>
+      </w:r>
+      <w:r>
+        <w:t>.</w:t>
+      </w:r>
+    </w:p>
+    <w:p/>
+    <w:p>
+      <w:pPr>
+        <w:rPr>
+          <w:u w:val="single"/>
+        </w:rPr>
+      </w:pPr>
+      <w:r>
+        <w:t xml:space="preserve">Se ha considerado que el usuario pueda o no querer  descargar un documento con la salida de datos, sin embargo, la entrada de datos, será siempre con el formato de fichero </w:t>
+      </w:r>
+      <w:proofErr w:type="spellStart"/>
+      <w:r>
+        <w:t>csv</w:t>
+      </w:r>
+      <w:proofErr w:type="spellEnd"/>
+      <w:r>
+        <w:t>.</w:t>
+      </w:r>
+    </w:p>
+    <w:p>
+      <w:proofErr w:type="spellStart"/>
+      <w:r>
+        <w:t>The</w:t>
+      </w:r>
+      <w:proofErr w:type="spellEnd"/>
+      <w:r>
+        <w:t xml:space="preserve"> </w:t>
+      </w:r>
+      <w:proofErr w:type="spellStart"/>
+      <w:r>
+        <w:t>rates</w:t>
+      </w:r>
+      <w:proofErr w:type="spellEnd"/>
+      <w:r>
+        <w:t xml:space="preserve"> seguidos han sido, </w:t>
+      </w:r>
+      <w:r>
+        <w:t xml:space="preserve">han sido las más actualizadas 2015-2016 </w:t>
+      </w:r>
+      <w:proofErr w:type="spellStart"/>
+      <w:r>
+        <w:t>Apply</w:t>
+      </w:r>
+      <w:proofErr w:type="spellEnd"/>
+      <w:r>
+        <w:t xml:space="preserve"> </w:t>
+      </w:r>
+      <w:proofErr w:type="spellStart"/>
+      <w:r>
+        <w:t>from</w:t>
+      </w:r>
+      <w:proofErr w:type="spellEnd"/>
+      <w:r>
+        <w:t xml:space="preserve"> 1 of </w:t>
+      </w:r>
+      <w:proofErr w:type="spellStart"/>
+      <w:r>
+        <w:t>July</w:t>
+      </w:r>
+      <w:proofErr w:type="spellEnd"/>
+      <w:r>
+        <w:t xml:space="preserve"> 2015</w:t>
+      </w:r>
+    </w:p>
+    <w:p>
+      <w:proofErr w:type="spellStart"/>
+      <w:r>
+        <w:t>It</w:t>
+      </w:r>
+      <w:proofErr w:type="spellEnd"/>
+      <w:r>
+        <w:t xml:space="preserve"> </w:t>
+      </w:r>
+      <w:proofErr w:type="spellStart"/>
+      <w:r>
+        <w:t>is</w:t>
+      </w:r>
+      <w:proofErr w:type="spellEnd"/>
+      <w:r>
+        <w:t xml:space="preserve"> </w:t>
+      </w:r>
+      <w:proofErr w:type="spellStart"/>
+      <w:r>
+        <w:t>not</w:t>
+      </w:r>
+      <w:proofErr w:type="spellEnd"/>
+      <w:r>
+        <w:t xml:space="preserve"> </w:t>
+      </w:r>
+      <w:proofErr w:type="spellStart"/>
+      <w:r>
+        <w:t>included</w:t>
+      </w:r>
+      <w:proofErr w:type="spellEnd"/>
+    </w:p>
+    <w:p>
+      <w:proofErr w:type="spellStart"/>
+      <w:r>
+        <w:t>The</w:t>
+      </w:r>
+      <w:proofErr w:type="spellEnd"/>
+      <w:r>
+        <w:t xml:space="preserve"> </w:t>
+      </w:r>
+      <w:proofErr w:type="spellStart"/>
+      <w:r>
+        <w:t>above</w:t>
+      </w:r>
+      <w:proofErr w:type="spellEnd"/>
+      <w:r>
+        <w:t xml:space="preserve"> </w:t>
+      </w:r>
+      <w:proofErr w:type="spellStart"/>
+      <w:r>
+        <w:t>rates</w:t>
+      </w:r>
+      <w:proofErr w:type="spellEnd"/>
+      <w:r>
+        <w:t xml:space="preserve"> do </w:t>
+      </w:r>
+      <w:proofErr w:type="spellStart"/>
+      <w:r>
+        <w:t>not</w:t>
+      </w:r>
+      <w:proofErr w:type="spellEnd"/>
+      <w:r>
+        <w:t xml:space="preserve"> </w:t>
+      </w:r>
+      <w:proofErr w:type="spellStart"/>
+      <w:r>
+        <w:t>include</w:t>
+      </w:r>
+      <w:proofErr w:type="spellEnd"/>
+      <w:r>
+        <w:t xml:space="preserve"> </w:t>
+      </w:r>
+      <w:proofErr w:type="spellStart"/>
+      <w:r>
+        <w:t>the</w:t>
+      </w:r>
+      <w:proofErr w:type="spellEnd"/>
+      <w:r>
+        <w:t>:</w:t>
+      </w:r>
+    </w:p>
+    <w:p>
+      <w:r>
+        <w:t xml:space="preserve">Medicare </w:t>
+      </w:r>
+      <w:proofErr w:type="spellStart"/>
+      <w:r>
+        <w:t>levy</w:t>
+      </w:r>
+      <w:proofErr w:type="spellEnd"/>
+      <w:r>
+        <w:t xml:space="preserve"> of 2%</w:t>
+      </w:r>
+    </w:p>
+    <w:p>
+      <w:proofErr w:type="spellStart"/>
+      <w:r>
+        <w:lastRenderedPageBreak/>
+        <w:t>Temporary</w:t>
+      </w:r>
+      <w:proofErr w:type="spellEnd"/>
+      <w:r>
+        <w:t xml:space="preserve"> Budget </w:t>
+      </w:r>
+      <w:proofErr w:type="spellStart"/>
+      <w:r>
+        <w:t>Repair</w:t>
+      </w:r>
+      <w:proofErr w:type="spellEnd"/>
+      <w:r>
+        <w:t xml:space="preserve"> Levy; </w:t>
+      </w:r>
+      <w:proofErr w:type="spellStart"/>
+      <w:r>
+        <w:t>this</w:t>
+      </w:r>
+      <w:proofErr w:type="spellEnd"/>
+      <w:r>
+        <w:t xml:space="preserve"> </w:t>
+      </w:r>
+      <w:proofErr w:type="spellStart"/>
+      <w:r>
+        <w:t>levy</w:t>
+      </w:r>
+      <w:proofErr w:type="spellEnd"/>
+      <w:r>
+        <w:t xml:space="preserve"> </w:t>
+      </w:r>
+      <w:proofErr w:type="spellStart"/>
+      <w:r>
+        <w:t>is</w:t>
+      </w:r>
+      <w:proofErr w:type="spellEnd"/>
+      <w:r>
+        <w:t xml:space="preserve"> </w:t>
+      </w:r>
+      <w:proofErr w:type="spellStart"/>
+      <w:r>
+        <w:t>payable</w:t>
+      </w:r>
+      <w:proofErr w:type="spellEnd"/>
+      <w:r>
+        <w:t xml:space="preserve"> at a </w:t>
+      </w:r>
+      <w:proofErr w:type="spellStart"/>
+      <w:r>
+        <w:t>rate</w:t>
+      </w:r>
+      <w:proofErr w:type="spellEnd"/>
+      <w:r>
+        <w:t xml:space="preserve"> of 2% </w:t>
+      </w:r>
+      <w:proofErr w:type="spellStart"/>
+      <w:r>
+        <w:t>for</w:t>
+      </w:r>
+      <w:proofErr w:type="spellEnd"/>
+      <w:r>
+        <w:t xml:space="preserve"> </w:t>
+      </w:r>
+      <w:proofErr w:type="spellStart"/>
+      <w:r>
+        <w:t>taxable</w:t>
+      </w:r>
+      <w:proofErr w:type="spellEnd"/>
+      <w:r>
+        <w:t xml:space="preserve"> </w:t>
+      </w:r>
+      <w:proofErr w:type="spellStart"/>
+      <w:r>
+        <w:t>incomes</w:t>
+      </w:r>
+      <w:proofErr w:type="spellEnd"/>
+      <w:r>
+        <w:t xml:space="preserve"> </w:t>
+      </w:r>
+      <w:proofErr w:type="spellStart"/>
+      <w:r>
+        <w:t>over</w:t>
+      </w:r>
+      <w:proofErr w:type="spellEnd"/>
+      <w:r>
+        <w:t xml:space="preserve"> $180,000.</w:t>
+      </w:r>
+    </w:p>
+    <w:p/>
+    <w:p>
+      <w:pPr>
+        <w:rPr>
+          <w:sz w:val="32"/>
+        </w:rPr>
+      </w:pPr>
+      <w:r>
+        <w:rPr>
+          <w:sz w:val="32"/>
+        </w:rPr>
+        <w:t>Entendiendo el sistema</w:t>
+      </w:r>
+    </w:p>
+    <w:p>
+      <w:r>
+        <w:t xml:space="preserve">Para el desarrollo del sistema se han utilizado tecnologías HTML, CSS, </w:t>
+      </w:r>
+      <w:proofErr w:type="spellStart"/>
+      <w:r>
+        <w:t>Javascript</w:t>
+      </w:r>
+      <w:proofErr w:type="spellEnd"/>
+      <w:r>
+        <w:t xml:space="preserve">. Así como </w:t>
+      </w:r>
+      <w:proofErr w:type="spellStart"/>
+      <w:r>
+        <w:t>Jasmine</w:t>
+      </w:r>
+      <w:proofErr w:type="spellEnd"/>
+      <w:r>
+        <w:t xml:space="preserve"> para el desarrollo y la ejecución de los </w:t>
+      </w:r>
+      <w:proofErr w:type="spellStart"/>
+      <w:r>
+        <w:t>tests</w:t>
+      </w:r>
+      <w:proofErr w:type="spellEnd"/>
+      <w:r>
+        <w:t xml:space="preserve">. Con el objetivo de hacerlo simple (KISS) se adjunta en el proyecto que se puede encontrar en </w:t>
+      </w:r>
+      <w:proofErr w:type="spellStart"/>
+      <w:r>
+        <w:t>GITHub</w:t>
+      </w:r>
+      <w:proofErr w:type="spellEnd"/>
+      <w:r>
+        <w:t xml:space="preserve"> </w:t>
+      </w:r>
+      <w:r>
+        <w:t xml:space="preserve">la librería que permite que el </w:t>
+      </w:r>
+      <w:proofErr w:type="spellStart"/>
+      <w:r>
+        <w:t>framework</w:t>
+      </w:r>
+      <w:proofErr w:type="spellEnd"/>
+      <w:r>
+        <w:t xml:space="preserve"> de </w:t>
+      </w:r>
+      <w:proofErr w:type="spellStart"/>
+      <w:r>
+        <w:t>Jasmine</w:t>
+      </w:r>
+      <w:proofErr w:type="spellEnd"/>
+      <w:r>
+        <w:t xml:space="preserve"> ejecute los </w:t>
+      </w:r>
+      <w:proofErr w:type="spellStart"/>
+      <w:r>
+        <w:t>tests</w:t>
+      </w:r>
+      <w:proofErr w:type="spellEnd"/>
+      <w:r>
+        <w:t>.</w:t>
+      </w:r>
+    </w:p>
+    <w:p/>
+    <w:p>
+      <w:r>
+        <w:t>Testeo</w:t>
+      </w:r>
+    </w:p>
+    <w:p>
+      <w:r>
+        <w:t xml:space="preserve">Se adjuntan ficheros </w:t>
+      </w:r>
+      <w:proofErr w:type="spellStart"/>
+      <w:r>
+        <w:t>csv</w:t>
+      </w:r>
+      <w:proofErr w:type="spellEnd"/>
+      <w:r>
+        <w:t xml:space="preserve"> utilizados para el testeo del sistema, estos ficheros cubren los casos habituales y los extremos (posibles fallos).</w:t>
+      </w:r>
+    </w:p>
+    <w:p/>
     <w:sectPr>
       <w:pgSz w:w="11906" w:h="16838"/>
       <w:pgMar w:top="1417" w:right="1701" w:bottom="1417" w:left="1701" w:header="708" w:footer="708" w:gutter="0"/>

</xml_diff>

<commit_message>
Modified Output spec. Modified input openFile
</commit_message>
<xml_diff>
--- a/Assumptions.docx
+++ b/Assumptions.docx
@@ -3,29 +3,30 @@
 <w:document xmlns:wpc="http://schemas.microsoft.com/office/word/2010/wordprocessingCanvas" xmlns:mc="http://schemas.openxmlformats.org/markup-compatibility/2006" xmlns:o="urn:schemas-microsoft-com:office:office" xmlns:r="http://schemas.openxmlformats.org/officeDocument/2006/relationships" xmlns:m="http://schemas.openxmlformats.org/officeDocument/2006/math" xmlns:v="urn:schemas-microsoft-com:vml" xmlns:wp14="http://schemas.microsoft.com/office/word/2010/wordprocessingDrawing" xmlns:wp="http://schemas.openxmlformats.org/drawingml/2006/wordprocessingDrawing" xmlns:w10="urn:schemas-microsoft-com:office:word" xmlns:w="http://schemas.openxmlformats.org/wordprocessingml/2006/main" xmlns:w14="http://schemas.microsoft.com/office/word/2010/wordml" xmlns:wpg="http://schemas.microsoft.com/office/word/2010/wordprocessingGroup" xmlns:wpi="http://schemas.microsoft.com/office/word/2010/wordprocessingInk" xmlns:wne="http://schemas.microsoft.com/office/word/2006/wordml" xmlns:wps="http://schemas.microsoft.com/office/word/2010/wordprocessingShape" mc:Ignorable="w14 wp14">
   <w:body>
     <w:p>
-      <w:proofErr w:type="spellStart"/>
-      <w:r>
-        <w:t>Assumptions</w:t>
-      </w:r>
-      <w:proofErr w:type="spellEnd"/>
-      <w:r>
-        <w:t>:</w:t>
-      </w:r>
-    </w:p>
-    <w:p>
-      <w:r>
-        <w:t xml:space="preserve">El fichero solamente puede tener extensión </w:t>
-      </w:r>
-      <w:proofErr w:type="spellStart"/>
-      <w:r>
-        <w:t>csv</w:t>
-      </w:r>
-      <w:proofErr w:type="spellEnd"/>
-      <w:r>
-        <w:t>, si no el sistema lanza un mensaje advirtiendo que no puede ser ese fichero.</w:t>
-      </w:r>
       <w:bookmarkStart w:id="0" w:name="_GoBack"/>
       <w:bookmarkEnd w:id="0"/>
+      <w:proofErr w:type="spellStart"/>
+      <w:r>
+        <w:t>Assumptions</w:t>
+      </w:r>
+      <w:proofErr w:type="spellEnd"/>
+      <w:r>
+        <w:t>:</w:t>
+      </w:r>
+    </w:p>
+    <w:p/>
+    <w:p>
+      <w:r>
+        <w:t xml:space="preserve">El fichero solamente puede tener extensión </w:t>
+      </w:r>
+      <w:proofErr w:type="spellStart"/>
+      <w:r>
+        <w:t>csv</w:t>
+      </w:r>
+      <w:proofErr w:type="spellEnd"/>
+      <w:r>
+        <w:t>, si no el sistema lanza un mensaje advirtiendo que no puede ser ese fichero.</w:t>
+      </w:r>
     </w:p>
     <w:p>
       <w:r>
@@ -520,7 +521,11 @@
         <w:t>.</w:t>
       </w:r>
     </w:p>
-    <w:p/>
+    <w:p>
+      <w:r>
+        <w:t>Comentar el flujo de eventos, al menos el primer fichero recomendable a ver</w:t>
+      </w:r>
+    </w:p>
     <w:p>
       <w:r>
         <w:t>Testeo</w:t>

</xml_diff>